<commit_message>
Cambio en word tp 3 iso
</commit_message>
<xml_diff>
--- a/ISO/Practica 3 Bash/Practica 3.docx
+++ b/ISO/Practica 3 Bash/Practica 3.docx
@@ -41,21 +41,7 @@
         <w:rPr>
           <w:highlight w:val="yellow"/>
         </w:rPr>
-        <w:t xml:space="preserve">1. ¿Qué es el Shell Scripting? ¿A qué tipos de tareas están orientados </w:t>
-      </w:r>
-      <w:proofErr w:type="gramStart"/>
-      <w:r>
-        <w:rPr>
-          <w:highlight w:val="yellow"/>
-        </w:rPr>
-        <w:t>los script</w:t>
-      </w:r>
-      <w:proofErr w:type="gramEnd"/>
-      <w:r>
-        <w:rPr>
-          <w:highlight w:val="yellow"/>
-        </w:rPr>
-        <w:t>? ¿Los scripts deben compilarse? ¿Por qué?</w:t>
+        <w:t>1. ¿Qué es el Shell Scripting? ¿A qué tipos de tareas están orientados los script? ¿Los scripts deben compilarse? ¿Por qué?</w:t>
       </w:r>
     </w:p>
     <w:p>
@@ -736,15 +722,7 @@
       </w:r>
       <w:proofErr w:type="spellEnd"/>
       <w:r>
-        <w:t xml:space="preserve">), que por defecto es un espacio en blanco. </w:t>
-      </w:r>
-      <w:proofErr w:type="gramStart"/>
-      <w:r>
-        <w:t>La variable $?</w:t>
-      </w:r>
-      <w:proofErr w:type="gramEnd"/>
-      <w:r>
-        <w:t xml:space="preserve"> contiene el estado de salida del último comando ejecutado. Si el comando se ejecutó correctamente, su valor será 0. De lo contrario, contendrá un valor diferente de 0 que indica el código de error del comando.</w:t>
+        <w:t>), que por defecto es un espacio en blanco. La variable $? contiene el estado de salida del último comando ejecutado. Si el comando se ejecutó correctamente, su valor será 0. De lo contrario, contendrá un valor diferente de 0 que indica el código de error del comando.</w:t>
       </w:r>
     </w:p>
     <w:p>
@@ -1034,15 +1012,7 @@
     </w:p>
     <w:p>
       <w:r>
-        <w:t xml:space="preserve">A </w:t>
-      </w:r>
-      <w:proofErr w:type="gramStart"/>
-      <w:r>
-        <w:t>continuación</w:t>
-      </w:r>
-      <w:proofErr w:type="gramEnd"/>
-      <w:r>
-        <w:t xml:space="preserve"> se muestran algunos de los operadores que se pueden utilizar con </w:t>
+        <w:t xml:space="preserve">A continuación se muestran algunos de los operadores que se pueden utilizar con </w:t>
       </w:r>
       <w:proofErr w:type="spellStart"/>
       <w:r>
@@ -1159,15 +1129,7 @@
         </w:numPr>
       </w:pPr>
       <w:r>
-        <w:t xml:space="preserve">Diferencia </w:t>
-      </w:r>
-      <w:proofErr w:type="gramStart"/>
-      <w:r>
-        <w:t>(!=</w:t>
-      </w:r>
-      <w:proofErr w:type="gramEnd"/>
-      <w:r>
-        <w:t>): devuelve 1 si los dos argumentos son diferentes, de lo contrario devuelve 0.</w:t>
+        <w:t>Diferencia (!=): devuelve 1 si los dos argumentos son diferentes, de lo contrario devuelve 0.</w:t>
       </w:r>
     </w:p>
     <w:p>
@@ -4058,15 +4020,7 @@
         <w:t>(a)</w:t>
       </w:r>
       <w:r>
-        <w:t xml:space="preserve"> Realizar un script que le solicite al usuario 2 números, </w:t>
-      </w:r>
-      <w:proofErr w:type="gramStart"/>
-      <w:r>
-        <w:t>los lea</w:t>
-      </w:r>
-      <w:proofErr w:type="gramEnd"/>
-      <w:r>
-        <w:t xml:space="preserve"> de la entrada Standard e imprima la multiplicación, suma, resta y </w:t>
+        <w:t xml:space="preserve"> Realizar un script que le solicite al usuario 2 números, los lea de la entrada Standard e imprima la multiplicación, suma, resta y </w:t>
       </w:r>
       <w:proofErr w:type="spellStart"/>
       <w:r>
@@ -4425,21 +4379,7 @@
         <w:rPr>
           <w:highlight w:val="yellow"/>
         </w:rPr>
-        <w:t xml:space="preserve"> nos permite procesar </w:t>
-      </w:r>
-      <w:proofErr w:type="gramStart"/>
-      <w:r>
-        <w:rPr>
-          <w:highlight w:val="yellow"/>
-        </w:rPr>
-        <w:t>la líneas</w:t>
-      </w:r>
-      <w:proofErr w:type="gramEnd"/>
-      <w:r>
-        <w:rPr>
-          <w:highlight w:val="yellow"/>
-        </w:rPr>
-        <w:t xml:space="preserve"> de la entrada que reciba (archivo, entrada estándar, resultado de otro comando, </w:t>
+        <w:t xml:space="preserve"> nos permite procesar la líneas de la entrada que reciba (archivo, entrada estándar, resultado de otro comando, </w:t>
       </w:r>
       <w:proofErr w:type="spellStart"/>
       <w:r>
@@ -4919,21 +4859,7 @@
         <w:rPr>
           <w:highlight w:val="yellow"/>
         </w:rPr>
-        <w:t xml:space="preserve">17. Escribir un script que al ejecutarse imprima en pantalla </w:t>
-      </w:r>
-      <w:proofErr w:type="gramStart"/>
-      <w:r>
-        <w:rPr>
-          <w:highlight w:val="yellow"/>
-        </w:rPr>
-        <w:t>los nombre</w:t>
-      </w:r>
-      <w:proofErr w:type="gramEnd"/>
-      <w:r>
-        <w:rPr>
-          <w:highlight w:val="yellow"/>
-        </w:rPr>
-        <w:t xml:space="preserve"> de los archivos que se encuentran en el directorio actual, intercambiando minúsculas por mayúsculas, además de eliminar la letra a (mayúscula o minúscula).</w:t>
+        <w:t>17. Escribir un script que al ejecutarse imprima en pantalla los nombre de los archivos que se encuentran en el directorio actual, intercambiando minúsculas por mayúsculas, además de eliminar la letra a (mayúscula o minúscula).</w:t>
       </w:r>
       <w:r>
         <w:t xml:space="preserve"> Ejemplo, directorio actual:</w:t>
@@ -5080,31 +5006,55 @@
     </w:p>
     <w:p>
       <w:r>
+        <w:rPr>
+          <w:highlight w:val="yellow"/>
+        </w:rPr>
         <w:t>19. Escribir un Programa de “</w:t>
       </w:r>
       <w:proofErr w:type="spellStart"/>
       <w:r>
+        <w:rPr>
+          <w:highlight w:val="yellow"/>
+        </w:rPr>
         <w:t>Menu</w:t>
       </w:r>
       <w:proofErr w:type="spellEnd"/>
       <w:r>
+        <w:rPr>
+          <w:highlight w:val="yellow"/>
+        </w:rPr>
         <w:t xml:space="preserve"> de Comandos Amigable con el Usuario” llamado </w:t>
       </w:r>
       <w:proofErr w:type="spellStart"/>
       <w:r>
+        <w:rPr>
+          <w:highlight w:val="yellow"/>
+        </w:rPr>
         <w:t>menu</w:t>
       </w:r>
       <w:proofErr w:type="spellEnd"/>
       <w:r>
+        <w:rPr>
+          <w:highlight w:val="yellow"/>
+        </w:rPr>
         <w:t xml:space="preserve">, el cual, al ser invocado, mostrará un menú con la selección para cada uno de los scripts creados en esta práctica. Las instrucciones de </w:t>
       </w:r>
       <w:proofErr w:type="spellStart"/>
       <w:r>
+        <w:rPr>
+          <w:highlight w:val="yellow"/>
+        </w:rPr>
         <w:t>como</w:t>
       </w:r>
       <w:proofErr w:type="spellEnd"/>
       <w:r>
-        <w:t xml:space="preserve"> proceder deben mostrarse junto con el menú. El menú deberá iniciarse y permanecer activo hasta que se seleccione Salir. Por ejemplo:</w:t>
+        <w:rPr>
+          <w:highlight w:val="yellow"/>
+        </w:rPr>
+        <w:t xml:space="preserve"> proceder deben mostrarse junto con el menú. El menú deberá iniciarse y permanecer activo hasta que se seleccione Salir</w:t>
+      </w:r>
+      <w:r>
+        <w:t>. Por ejemplo:</w:t>
       </w:r>
     </w:p>
     <w:p>
@@ -5151,106 +5101,592 @@
     </w:p>
     <w:p/>
     <w:p>
-      <w:r>
+      <w:pPr>
+        <w:rPr>
+          <w:highlight w:val="yellow"/>
+        </w:rPr>
+      </w:pPr>
+      <w:r>
+        <w:rPr>
+          <w:highlight w:val="yellow"/>
+        </w:rPr>
         <w:t>20. Realice un script que simule el comportamiento de una estructura de PILA e implemente las siguientes funciones aplicables sobre una estructura global definida en el script:</w:t>
       </w:r>
     </w:p>
     <w:p>
       <w:pPr>
         <w:spacing w:after="0"/>
-      </w:pPr>
-      <w:proofErr w:type="spellStart"/>
-      <w:r>
+        <w:rPr>
+          <w:highlight w:val="yellow"/>
+        </w:rPr>
+      </w:pPr>
+      <w:proofErr w:type="spellStart"/>
+      <w:r>
+        <w:rPr>
+          <w:highlight w:val="yellow"/>
+        </w:rPr>
         <w:t>push</w:t>
       </w:r>
       <w:proofErr w:type="spellEnd"/>
       <w:r>
+        <w:rPr>
+          <w:highlight w:val="yellow"/>
+        </w:rPr>
         <w:t xml:space="preserve">: Recibe un parámetro y lo agrega en la pila </w:t>
       </w:r>
     </w:p>
     <w:p>
       <w:pPr>
         <w:spacing w:after="0"/>
-      </w:pPr>
-      <w:r>
+        <w:rPr>
+          <w:highlight w:val="yellow"/>
+        </w:rPr>
+      </w:pPr>
+      <w:r>
+        <w:rPr>
+          <w:highlight w:val="yellow"/>
+        </w:rPr>
         <w:t xml:space="preserve">pop: Saca un elemento de la pila </w:t>
       </w:r>
     </w:p>
     <w:p>
       <w:pPr>
         <w:spacing w:after="0"/>
-      </w:pPr>
-      <w:proofErr w:type="spellStart"/>
-      <w:r>
+        <w:rPr>
+          <w:highlight w:val="yellow"/>
+        </w:rPr>
+      </w:pPr>
+      <w:proofErr w:type="spellStart"/>
+      <w:r>
+        <w:rPr>
+          <w:highlight w:val="yellow"/>
+        </w:rPr>
         <w:t>length</w:t>
       </w:r>
       <w:proofErr w:type="spellEnd"/>
       <w:r>
+        <w:rPr>
+          <w:highlight w:val="yellow"/>
+        </w:rPr>
         <w:t xml:space="preserve">: Devuelve la longitud de la pila </w:t>
       </w:r>
     </w:p>
     <w:p>
       <w:proofErr w:type="spellStart"/>
       <w:r>
+        <w:rPr>
+          <w:highlight w:val="yellow"/>
+        </w:rPr>
         <w:t>print</w:t>
       </w:r>
       <w:proofErr w:type="spellEnd"/>
       <w:r>
+        <w:rPr>
+          <w:highlight w:val="yellow"/>
+        </w:rPr>
         <w:t>: Imprime todos elementos de la pila</w:t>
       </w:r>
     </w:p>
     <w:p/>
     <w:p>
-      <w:r>
-        <w:t>21. Dentro del mismo script y utilizando las funciones implementadas:</w:t>
-      </w:r>
-    </w:p>
-    <w:p>
-      <w:r>
+      <w:pPr>
+        <w:rPr>
+          <w:highlight w:val="yellow"/>
+        </w:rPr>
+      </w:pPr>
+      <w:r>
+        <w:rPr>
+          <w:highlight w:val="yellow"/>
+        </w:rPr>
+        <w:t xml:space="preserve">21. Dentro </w:t>
+      </w:r>
+      <w:r>
+        <w:rPr>
+          <w:highlight w:val="yellow"/>
+        </w:rPr>
+        <w:t>del mismo script y utilizando las funciones implementadas:</w:t>
+      </w:r>
+    </w:p>
+    <w:p>
+      <w:pPr>
+        <w:rPr>
+          <w:highlight w:val="yellow"/>
+        </w:rPr>
+      </w:pPr>
+      <w:r>
+        <w:rPr>
+          <w:highlight w:val="yellow"/>
+        </w:rPr>
         <w:t xml:space="preserve">Agregue 10 elementos a la pila </w:t>
       </w:r>
     </w:p>
     <w:p>
-      <w:r>
+      <w:pPr>
+        <w:rPr>
+          <w:highlight w:val="yellow"/>
+        </w:rPr>
+      </w:pPr>
+      <w:r>
+        <w:rPr>
+          <w:highlight w:val="yellow"/>
+        </w:rPr>
         <w:t xml:space="preserve">Saque 3 de ellos </w:t>
       </w:r>
     </w:p>
     <w:p>
-      <w:r>
+      <w:pPr>
+        <w:rPr>
+          <w:highlight w:val="yellow"/>
+        </w:rPr>
+      </w:pPr>
+      <w:r>
+        <w:rPr>
+          <w:highlight w:val="yellow"/>
+        </w:rPr>
         <w:t xml:space="preserve">Imprima la longitud de la cola </w:t>
       </w:r>
     </w:p>
     <w:p>
       <w:r>
-        <w:t>Luego imprima la totalidad de los elementos que en ella se encuentran.</w:t>
+        <w:rPr>
+          <w:highlight w:val="yellow"/>
+        </w:rPr>
+        <w:t>Luego imprima la totalidad de los elementos que en ella se encuentran</w:t>
+      </w:r>
+      <w:r>
+        <w:t>.</w:t>
       </w:r>
     </w:p>
     <w:p/>
     <w:p>
       <w:r>
-        <w:t xml:space="preserve">22. Dada la siguiente declaración al comienzo de un script: </w:t>
-      </w:r>
-      <w:proofErr w:type="spellStart"/>
-      <w:r>
+        <w:t xml:space="preserve">22. </w:t>
+      </w:r>
+      <w:r>
+        <w:rPr>
+          <w:highlight w:val="yellow"/>
+        </w:rPr>
+        <w:t xml:space="preserve">Dada la siguiente declaración al comienzo de un script: </w:t>
+      </w:r>
+      <w:proofErr w:type="spellStart"/>
+      <w:r>
+        <w:rPr>
+          <w:highlight w:val="yellow"/>
+        </w:rPr>
         <w:t>num</w:t>
       </w:r>
       <w:proofErr w:type="spellEnd"/>
       <w:r>
+        <w:rPr>
+          <w:highlight w:val="yellow"/>
+        </w:rPr>
         <w:t xml:space="preserve">=(10 3 5 7 9 3 5 4) (la cantidad de elementos del arreglo puede variar). Implemente la función </w:t>
       </w:r>
       <w:proofErr w:type="spellStart"/>
       <w:r>
+        <w:rPr>
+          <w:highlight w:val="yellow"/>
+        </w:rPr>
         <w:t>productoria</w:t>
       </w:r>
       <w:proofErr w:type="spellEnd"/>
       <w:r>
+        <w:rPr>
+          <w:highlight w:val="yellow"/>
+        </w:rPr>
         <w:t xml:space="preserve"> dentro de este script, cuya tarea sea multiplicar todos los números del arreglo</w:t>
       </w:r>
     </w:p>
     <w:p/>
     <w:p>
       <w:r>
+        <w:rPr>
+          <w:highlight w:val="yellow"/>
+        </w:rPr>
         <w:t>23. Implemente un script que recorra un arreglo compuesto por números e imprima en pantalla sólo los números pares y que cuente sólo los números impares y los informe en pantalla al finalizar el recorrido.</w:t>
+      </w:r>
+    </w:p>
+    <w:p/>
+    <w:p>
+      <w:r>
+        <w:rPr>
+          <w:highlight w:val="yellow"/>
+        </w:rPr>
+        <w:t xml:space="preserve">24. </w:t>
+      </w:r>
+      <w:r>
+        <w:rPr>
+          <w:highlight w:val="yellow"/>
+        </w:rPr>
+        <w:t>Dada la definición de 2 vectores del mismo tamaño y cuyas longitudes no se conocen</w:t>
+      </w:r>
+      <w:r>
+        <w:t>.</w:t>
+      </w:r>
+    </w:p>
+    <w:p>
+      <w:pPr>
+        <w:spacing w:after="0"/>
+      </w:pPr>
+      <w:r>
+        <w:t xml:space="preserve">vector1=( 1 .. N) </w:t>
+      </w:r>
+    </w:p>
+    <w:p>
+      <w:r>
+        <w:t>vector2=( 7 .. N)</w:t>
+      </w:r>
+    </w:p>
+    <w:p>
+      <w:r>
+        <w:t>Por ejemplo:</w:t>
+      </w:r>
+    </w:p>
+    <w:p>
+      <w:pPr>
+        <w:spacing w:after="0"/>
+      </w:pPr>
+      <w:r>
+        <w:t>vector1=( 1 80 65 35 2 )</w:t>
+      </w:r>
+    </w:p>
+    <w:p>
+      <w:r>
+        <w:t>vector2=( 5 98 3 41 8 ).</w:t>
+      </w:r>
+    </w:p>
+    <w:p>
+      <w:r>
+        <w:t>Complete este script de manera tal de implementar la suma elemento a elemento entre ambos vectores y que la misma sea impresa en pantalla de la siguiente manera:</w:t>
+      </w:r>
+    </w:p>
+    <w:p>
+      <w:pPr>
+        <w:spacing w:after="0"/>
+      </w:pPr>
+      <w:r>
+        <w:t xml:space="preserve">La suma de los elementos de la posición 0 de los vectores es 6 </w:t>
+      </w:r>
+    </w:p>
+    <w:p>
+      <w:pPr>
+        <w:spacing w:after="0"/>
+      </w:pPr>
+      <w:r>
+        <w:t xml:space="preserve">La suma de los elementos de la posición 1 de los vectores es 178 </w:t>
+      </w:r>
+    </w:p>
+    <w:p>
+      <w:pPr>
+        <w:spacing w:after="0"/>
+      </w:pPr>
+      <w:r>
+        <w:t xml:space="preserve">... </w:t>
+      </w:r>
+    </w:p>
+    <w:p>
+      <w:r>
+        <w:t>La suma de los elementos de la posición 4 de los vectores es 10</w:t>
+      </w:r>
+    </w:p>
+    <w:p/>
+    <w:p>
+      <w:r>
+        <w:t>25. Realice un script que agregue en un arreglo todos los nombres de los usuarios del sistema pertenecientes al grupo “</w:t>
+      </w:r>
+      <w:proofErr w:type="spellStart"/>
+      <w:r>
+        <w:t>users</w:t>
+      </w:r>
+      <w:proofErr w:type="spellEnd"/>
+      <w:r>
+        <w:t xml:space="preserve">”. Adicionalmente el script puede recibir como </w:t>
+      </w:r>
+      <w:proofErr w:type="spellStart"/>
+      <w:r>
+        <w:t>parametro</w:t>
+      </w:r>
+      <w:proofErr w:type="spellEnd"/>
+      <w:r>
+        <w:t>:</w:t>
+      </w:r>
+    </w:p>
+    <w:p>
+      <w:pPr>
+        <w:pStyle w:val="Prrafodelista"/>
+        <w:numPr>
+          <w:ilvl w:val="0"/>
+          <w:numId w:val="2"/>
+        </w:numPr>
+      </w:pPr>
+      <w:r>
+        <w:t xml:space="preserve">“-b n”: Retorna el elemento de la posición n del arreglo si el mismo existe. Caso contrario, un mensaje de error. </w:t>
+      </w:r>
+    </w:p>
+    <w:p>
+      <w:pPr>
+        <w:pStyle w:val="Prrafodelista"/>
+        <w:numPr>
+          <w:ilvl w:val="0"/>
+          <w:numId w:val="2"/>
+        </w:numPr>
+      </w:pPr>
+      <w:r>
+        <w:t xml:space="preserve">“-l”: Devuelve la longitud del arreglo </w:t>
+      </w:r>
+    </w:p>
+    <w:p>
+      <w:pPr>
+        <w:pStyle w:val="Prrafodelista"/>
+        <w:numPr>
+          <w:ilvl w:val="0"/>
+          <w:numId w:val="2"/>
+        </w:numPr>
+      </w:pPr>
+      <w:r>
+        <w:t>“-i”: Imprime todos los elementos del arreglo en pantalla</w:t>
+      </w:r>
+    </w:p>
+    <w:p/>
+    <w:p>
+      <w:r>
+        <w:t>26. Escriba un script que reciba una cantidad desconocida de parámetros al momento de su invocación (debe validar que al menos se reciba uno). Cada parámetro representa la ruta absoluta de un archivo o directorio en el sistema. El script deberá iterar por todos los parámetros recibidos, y solo para aquellos parámetros que se encuentren en posiciones impares (el primero, el tercero, el quinto, etc.), verificar si el archivo o directorio existen en el sistema, imprimiendo en pantalla que tipo de objeto es (archivo o directorio). Además, deberá informar la cantidad de archivos o directorios inexistentes en el sistema</w:t>
+      </w:r>
+    </w:p>
+    <w:p/>
+    <w:p>
+      <w:r>
+        <w:t>27. Realice un script que implemente a través de la utilización de funciones las operaciones básicas sobre arreglos:</w:t>
+      </w:r>
+    </w:p>
+    <w:p>
+      <w:pPr>
+        <w:pStyle w:val="Prrafodelista"/>
+        <w:numPr>
+          <w:ilvl w:val="0"/>
+          <w:numId w:val="12"/>
+        </w:numPr>
+      </w:pPr>
+      <w:r>
+        <w:t xml:space="preserve">inicializar: Crea un arreglo llamado array vacío </w:t>
+      </w:r>
+    </w:p>
+    <w:p>
+      <w:pPr>
+        <w:pStyle w:val="Prrafodelista"/>
+        <w:numPr>
+          <w:ilvl w:val="0"/>
+          <w:numId w:val="12"/>
+        </w:numPr>
+      </w:pPr>
+      <w:proofErr w:type="spellStart"/>
+      <w:r>
+        <w:t>agregar_elem</w:t>
+      </w:r>
+      <w:proofErr w:type="spellEnd"/>
+      <w:r>
+        <w:t xml:space="preserve"> &lt;parametro1&gt;</w:t>
+      </w:r>
+      <w:r>
+        <w:t xml:space="preserve"> : Agrega al final del arreglo el parámetro recibido </w:t>
+      </w:r>
+    </w:p>
+    <w:p>
+      <w:pPr>
+        <w:pStyle w:val="Prrafodelista"/>
+        <w:numPr>
+          <w:ilvl w:val="0"/>
+          <w:numId w:val="12"/>
+        </w:numPr>
+      </w:pPr>
+      <w:proofErr w:type="spellStart"/>
+      <w:r>
+        <w:t>eliminar_elem</w:t>
+      </w:r>
+      <w:proofErr w:type="spellEnd"/>
+      <w:r>
+        <w:t xml:space="preserve"> &lt;parametro1&gt;: Elimina del arreglo el elemento que se encuentra en la posición recibida como parámetro. Debe validar que se reciba una posición válida </w:t>
+      </w:r>
+    </w:p>
+    <w:p>
+      <w:pPr>
+        <w:pStyle w:val="Prrafodelista"/>
+        <w:numPr>
+          <w:ilvl w:val="0"/>
+          <w:numId w:val="12"/>
+        </w:numPr>
+      </w:pPr>
+      <w:r>
+        <w:lastRenderedPageBreak/>
+        <w:t xml:space="preserve">longitud: Imprime la longitud del arreglo en pantalla </w:t>
+      </w:r>
+    </w:p>
+    <w:p>
+      <w:pPr>
+        <w:pStyle w:val="Prrafodelista"/>
+        <w:numPr>
+          <w:ilvl w:val="0"/>
+          <w:numId w:val="12"/>
+        </w:numPr>
+      </w:pPr>
+      <w:r>
+        <w:t xml:space="preserve">imprimir: Imprime todos los elementos del arreglo en pantalla </w:t>
+      </w:r>
+    </w:p>
+    <w:p>
+      <w:pPr>
+        <w:pStyle w:val="Prrafodelista"/>
+        <w:numPr>
+          <w:ilvl w:val="0"/>
+          <w:numId w:val="12"/>
+        </w:numPr>
+      </w:pPr>
+      <w:proofErr w:type="spellStart"/>
+      <w:r>
+        <w:t>inicializar_Con_Valores</w:t>
+      </w:r>
+      <w:proofErr w:type="spellEnd"/>
+      <w:r>
+        <w:t xml:space="preserve"> &lt;parametro1&gt;</w:t>
+      </w:r>
+      <w:r>
+        <w:t xml:space="preserve"> </w:t>
+      </w:r>
+      <w:r>
+        <w:t>&lt;parametro</w:t>
+      </w:r>
+      <w:r>
+        <w:t>2</w:t>
+      </w:r>
+      <w:r>
+        <w:t>&gt;: Crea un arreglo con longitud</w:t>
+      </w:r>
+      <w:r>
+        <w:t xml:space="preserve"> </w:t>
+      </w:r>
+      <w:r>
+        <w:t>&lt;parametro1&gt; y en todas las posiciones asigna el valor</w:t>
+      </w:r>
+      <w:r>
+        <w:t xml:space="preserve"> </w:t>
+      </w:r>
+      <w:r>
+        <w:t>&lt;parametro</w:t>
+      </w:r>
+      <w:r>
+        <w:t>2</w:t>
+      </w:r>
+      <w:r>
+        <w:t>&gt;</w:t>
+      </w:r>
+    </w:p>
+    <w:p/>
+    <w:p>
+      <w:r>
+        <w:t>28. Realice un script que reciba como parámetro el nombre de un directorio. Deberá validar que el mismo exista y de no existir causar la terminación del script con código de error 4. Si el directorio existe deberá contar por separado la cantidad de archivos que en él se encuentran para los cuales el usuario que ejecuta el script tiene permiso de lectura y escritura, e informar dichos valores en pantalla. En caso de encontrar subdirectorios, no deberán procesarse, y tampoco deberán ser tenidos en cuenta para la suma a informar.</w:t>
+      </w:r>
+    </w:p>
+    <w:p/>
+    <w:p>
+      <w:r>
+        <w:t>29. Implemente un script que agregue a un arreglo todos los archivos del directorio /home cuya terminación sea .doc. Adicionalmente, implemente las siguientes funciones que le permitan acceder a la estructura creada:</w:t>
+      </w:r>
+    </w:p>
+    <w:p>
+      <w:pPr>
+        <w:pStyle w:val="Prrafodelista"/>
+        <w:numPr>
+          <w:ilvl w:val="0"/>
+          <w:numId w:val="13"/>
+        </w:numPr>
+      </w:pPr>
+      <w:proofErr w:type="spellStart"/>
+      <w:r>
+        <w:t>verArchivo</w:t>
+      </w:r>
+      <w:proofErr w:type="spellEnd"/>
+      <w:r>
+        <w:t xml:space="preserve"> : Imprime el archivo en pantalla si el mismo se encuentra en el arreglo. Caso contrario imprime el mensaje de error “Archivo no encontrado” y devuelve como valor de retorno 5 </w:t>
+      </w:r>
+    </w:p>
+    <w:p>
+      <w:pPr>
+        <w:pStyle w:val="Prrafodelista"/>
+        <w:numPr>
+          <w:ilvl w:val="0"/>
+          <w:numId w:val="13"/>
+        </w:numPr>
+      </w:pPr>
+      <w:proofErr w:type="spellStart"/>
+      <w:r>
+        <w:t>cantidadArchivos</w:t>
+      </w:r>
+      <w:proofErr w:type="spellEnd"/>
+      <w:r>
+        <w:t>: Imprime la cantidad de archivos del /home con terminación .</w:t>
+      </w:r>
+      <w:proofErr w:type="spellStart"/>
+      <w:r>
+        <w:t>doc</w:t>
+      </w:r>
+      <w:proofErr w:type="spellEnd"/>
+    </w:p>
+    <w:p>
+      <w:pPr>
+        <w:pStyle w:val="Prrafodelista"/>
+        <w:numPr>
+          <w:ilvl w:val="0"/>
+          <w:numId w:val="13"/>
+        </w:numPr>
+      </w:pPr>
+      <w:proofErr w:type="spellStart"/>
+      <w:r>
+        <w:t>borrarArchivo</w:t>
+      </w:r>
+      <w:proofErr w:type="spellEnd"/>
+      <w:r>
+        <w:t xml:space="preserve"> : Consulta al usuario si quiere eliminar el archi</w:t>
+      </w:r>
+      <w:r>
+        <w:t/>
+      </w:r>
+      <w:proofErr w:type="spellStart"/>
+      <w:r>
+        <w:t>vo</w:t>
+      </w:r>
+      <w:proofErr w:type="spellEnd"/>
+      <w:r>
+        <w:t xml:space="preserve"> lógicamente. Si el usuario responde Si, elimina el elemento solo del arreglo. Si el usuario responde No, elimina el archivo del arreglo y también del </w:t>
+      </w:r>
+      <w:proofErr w:type="spellStart"/>
+      <w:r>
+        <w:t>FileSystem</w:t>
+      </w:r>
+      <w:proofErr w:type="spellEnd"/>
+      <w:r>
+        <w:t>. Debe validar que el archivo exista en el arreglo. En caso de no existir, imprime el mensaje de error “Archivo no encontrado” y devuelve como valor de retorno 10</w:t>
+      </w:r>
+    </w:p>
+    <w:p/>
+    <w:p>
+      <w:r>
+        <w:t xml:space="preserve">30. Realice un script que mueva todos los programas del directorio actual (archivos ejecutables) hacia el subdirectorio “bin” del directorio HOME del usuario actualmente </w:t>
+      </w:r>
+      <w:proofErr w:type="spellStart"/>
+      <w:r>
+        <w:t>logueado</w:t>
+      </w:r>
+      <w:proofErr w:type="spellEnd"/>
+      <w:r>
+        <w:t xml:space="preserve">. El script debe imprimir en pantalla los nombres de los que mueve, e indicar cuántos ha movido, o que no ha movido ninguno. Si el directorio “bin” no </w:t>
+      </w:r>
+      <w:proofErr w:type="spellStart"/>
+      <w:r>
+        <w:t>existe,deberá</w:t>
+      </w:r>
+      <w:proofErr w:type="spellEnd"/>
+      <w:r>
+        <w:t xml:space="preserve"> ser creado.</w:t>
       </w:r>
     </w:p>
     <w:sectPr>
@@ -5617,7 +6053,7 @@
   <w:abstractNum w:abstractNumId="2" w15:restartNumberingAfterBreak="0">
     <w:nsid w:val="04403422"/>
     <w:multiLevelType w:val="hybridMultilevel"/>
-    <w:tmpl w:val="5D08845C"/>
+    <w:tmpl w:val="BF44346C"/>
     <w:lvl w:ilvl="0" w:tplc="2C0A0001">
       <w:start w:val="1"/>
       <w:numFmt w:val="bullet"/>
@@ -5841,6 +6277,119 @@
     </w:lvl>
   </w:abstractNum>
   <w:abstractNum w:abstractNumId="4" w15:restartNumberingAfterBreak="0">
+    <w:nsid w:val="1B344AAB"/>
+    <w:multiLevelType w:val="hybridMultilevel"/>
+    <w:tmpl w:val="9A149862"/>
+    <w:lvl w:ilvl="0" w:tplc="2C0A0001">
+      <w:start w:val="1"/>
+      <w:numFmt w:val="bullet"/>
+      <w:lvlText w:val=""/>
+      <w:lvlJc w:val="left"/>
+      <w:pPr>
+        <w:ind w:left="720" w:hanging="360"/>
+      </w:pPr>
+      <w:rPr>
+        <w:rFonts w:ascii="Symbol" w:hAnsi="Symbol" w:hint="default"/>
+      </w:rPr>
+    </w:lvl>
+    <w:lvl w:ilvl="1" w:tplc="2C0A0003" w:tentative="1">
+      <w:start w:val="1"/>
+      <w:numFmt w:val="bullet"/>
+      <w:lvlText w:val="o"/>
+      <w:lvlJc w:val="left"/>
+      <w:pPr>
+        <w:ind w:left="1440" w:hanging="360"/>
+      </w:pPr>
+      <w:rPr>
+        <w:rFonts w:ascii="Courier New" w:hAnsi="Courier New" w:cs="Courier New" w:hint="default"/>
+      </w:rPr>
+    </w:lvl>
+    <w:lvl w:ilvl="2" w:tplc="2C0A0005" w:tentative="1">
+      <w:start w:val="1"/>
+      <w:numFmt w:val="bullet"/>
+      <w:lvlText w:val=""/>
+      <w:lvlJc w:val="left"/>
+      <w:pPr>
+        <w:ind w:left="2160" w:hanging="360"/>
+      </w:pPr>
+      <w:rPr>
+        <w:rFonts w:ascii="Wingdings" w:hAnsi="Wingdings" w:hint="default"/>
+      </w:rPr>
+    </w:lvl>
+    <w:lvl w:ilvl="3" w:tplc="2C0A0001" w:tentative="1">
+      <w:start w:val="1"/>
+      <w:numFmt w:val="bullet"/>
+      <w:lvlText w:val=""/>
+      <w:lvlJc w:val="left"/>
+      <w:pPr>
+        <w:ind w:left="2880" w:hanging="360"/>
+      </w:pPr>
+      <w:rPr>
+        <w:rFonts w:ascii="Symbol" w:hAnsi="Symbol" w:hint="default"/>
+      </w:rPr>
+    </w:lvl>
+    <w:lvl w:ilvl="4" w:tplc="2C0A0003" w:tentative="1">
+      <w:start w:val="1"/>
+      <w:numFmt w:val="bullet"/>
+      <w:lvlText w:val="o"/>
+      <w:lvlJc w:val="left"/>
+      <w:pPr>
+        <w:ind w:left="3600" w:hanging="360"/>
+      </w:pPr>
+      <w:rPr>
+        <w:rFonts w:ascii="Courier New" w:hAnsi="Courier New" w:cs="Courier New" w:hint="default"/>
+      </w:rPr>
+    </w:lvl>
+    <w:lvl w:ilvl="5" w:tplc="2C0A0005" w:tentative="1">
+      <w:start w:val="1"/>
+      <w:numFmt w:val="bullet"/>
+      <w:lvlText w:val=""/>
+      <w:lvlJc w:val="left"/>
+      <w:pPr>
+        <w:ind w:left="4320" w:hanging="360"/>
+      </w:pPr>
+      <w:rPr>
+        <w:rFonts w:ascii="Wingdings" w:hAnsi="Wingdings" w:hint="default"/>
+      </w:rPr>
+    </w:lvl>
+    <w:lvl w:ilvl="6" w:tplc="2C0A0001" w:tentative="1">
+      <w:start w:val="1"/>
+      <w:numFmt w:val="bullet"/>
+      <w:lvlText w:val=""/>
+      <w:lvlJc w:val="left"/>
+      <w:pPr>
+        <w:ind w:left="5040" w:hanging="360"/>
+      </w:pPr>
+      <w:rPr>
+        <w:rFonts w:ascii="Symbol" w:hAnsi="Symbol" w:hint="default"/>
+      </w:rPr>
+    </w:lvl>
+    <w:lvl w:ilvl="7" w:tplc="2C0A0003" w:tentative="1">
+      <w:start w:val="1"/>
+      <w:numFmt w:val="bullet"/>
+      <w:lvlText w:val="o"/>
+      <w:lvlJc w:val="left"/>
+      <w:pPr>
+        <w:ind w:left="5760" w:hanging="360"/>
+      </w:pPr>
+      <w:rPr>
+        <w:rFonts w:ascii="Courier New" w:hAnsi="Courier New" w:cs="Courier New" w:hint="default"/>
+      </w:rPr>
+    </w:lvl>
+    <w:lvl w:ilvl="8" w:tplc="2C0A0005" w:tentative="1">
+      <w:start w:val="1"/>
+      <w:numFmt w:val="bullet"/>
+      <w:lvlText w:val=""/>
+      <w:lvlJc w:val="left"/>
+      <w:pPr>
+        <w:ind w:left="6480" w:hanging="360"/>
+      </w:pPr>
+      <w:rPr>
+        <w:rFonts w:ascii="Wingdings" w:hAnsi="Wingdings" w:hint="default"/>
+      </w:rPr>
+    </w:lvl>
+  </w:abstractNum>
+  <w:abstractNum w:abstractNumId="5" w15:restartNumberingAfterBreak="0">
     <w:nsid w:val="26EE4212"/>
     <w:multiLevelType w:val="hybridMultilevel"/>
     <w:tmpl w:val="FC28224E"/>
@@ -5953,7 +6502,7 @@
       </w:rPr>
     </w:lvl>
   </w:abstractNum>
-  <w:abstractNum w:abstractNumId="5" w15:restartNumberingAfterBreak="0">
+  <w:abstractNum w:abstractNumId="6" w15:restartNumberingAfterBreak="0">
     <w:nsid w:val="2D5F489C"/>
     <w:multiLevelType w:val="multilevel"/>
     <w:tmpl w:val="AB30E7B8"/>
@@ -6102,7 +6651,7 @@
       </w:rPr>
     </w:lvl>
   </w:abstractNum>
-  <w:abstractNum w:abstractNumId="6" w15:restartNumberingAfterBreak="0">
+  <w:abstractNum w:abstractNumId="7" w15:restartNumberingAfterBreak="0">
     <w:nsid w:val="3D274FE4"/>
     <w:multiLevelType w:val="multilevel"/>
     <w:tmpl w:val="6DCA4306"/>
@@ -6251,7 +6800,7 @@
       </w:rPr>
     </w:lvl>
   </w:abstractNum>
-  <w:abstractNum w:abstractNumId="7" w15:restartNumberingAfterBreak="0">
+  <w:abstractNum w:abstractNumId="8" w15:restartNumberingAfterBreak="0">
     <w:nsid w:val="3EC67DA2"/>
     <w:multiLevelType w:val="hybridMultilevel"/>
     <w:tmpl w:val="F7DAE9D0"/>
@@ -6364,7 +6913,7 @@
       </w:rPr>
     </w:lvl>
   </w:abstractNum>
-  <w:abstractNum w:abstractNumId="8" w15:restartNumberingAfterBreak="0">
+  <w:abstractNum w:abstractNumId="9" w15:restartNumberingAfterBreak="0">
     <w:nsid w:val="49C67767"/>
     <w:multiLevelType w:val="hybridMultilevel"/>
     <w:tmpl w:val="607CD2F8"/>
@@ -6450,7 +6999,7 @@
       </w:pPr>
     </w:lvl>
   </w:abstractNum>
-  <w:abstractNum w:abstractNumId="9" w15:restartNumberingAfterBreak="0">
+  <w:abstractNum w:abstractNumId="10" w15:restartNumberingAfterBreak="0">
     <w:nsid w:val="57DA1481"/>
     <w:multiLevelType w:val="hybridMultilevel"/>
     <w:tmpl w:val="98487C52"/>
@@ -6563,7 +7112,120 @@
       </w:rPr>
     </w:lvl>
   </w:abstractNum>
-  <w:abstractNum w:abstractNumId="10" w15:restartNumberingAfterBreak="0">
+  <w:abstractNum w:abstractNumId="11" w15:restartNumberingAfterBreak="0">
+    <w:nsid w:val="72840BBF"/>
+    <w:multiLevelType w:val="hybridMultilevel"/>
+    <w:tmpl w:val="08AC0E56"/>
+    <w:lvl w:ilvl="0" w:tplc="2C0A0001">
+      <w:start w:val="1"/>
+      <w:numFmt w:val="bullet"/>
+      <w:lvlText w:val=""/>
+      <w:lvlJc w:val="left"/>
+      <w:pPr>
+        <w:ind w:left="720" w:hanging="360"/>
+      </w:pPr>
+      <w:rPr>
+        <w:rFonts w:ascii="Symbol" w:hAnsi="Symbol" w:hint="default"/>
+      </w:rPr>
+    </w:lvl>
+    <w:lvl w:ilvl="1" w:tplc="2C0A0003" w:tentative="1">
+      <w:start w:val="1"/>
+      <w:numFmt w:val="bullet"/>
+      <w:lvlText w:val="o"/>
+      <w:lvlJc w:val="left"/>
+      <w:pPr>
+        <w:ind w:left="1440" w:hanging="360"/>
+      </w:pPr>
+      <w:rPr>
+        <w:rFonts w:ascii="Courier New" w:hAnsi="Courier New" w:cs="Courier New" w:hint="default"/>
+      </w:rPr>
+    </w:lvl>
+    <w:lvl w:ilvl="2" w:tplc="2C0A0005" w:tentative="1">
+      <w:start w:val="1"/>
+      <w:numFmt w:val="bullet"/>
+      <w:lvlText w:val=""/>
+      <w:lvlJc w:val="left"/>
+      <w:pPr>
+        <w:ind w:left="2160" w:hanging="360"/>
+      </w:pPr>
+      <w:rPr>
+        <w:rFonts w:ascii="Wingdings" w:hAnsi="Wingdings" w:hint="default"/>
+      </w:rPr>
+    </w:lvl>
+    <w:lvl w:ilvl="3" w:tplc="2C0A0001" w:tentative="1">
+      <w:start w:val="1"/>
+      <w:numFmt w:val="bullet"/>
+      <w:lvlText w:val=""/>
+      <w:lvlJc w:val="left"/>
+      <w:pPr>
+        <w:ind w:left="2880" w:hanging="360"/>
+      </w:pPr>
+      <w:rPr>
+        <w:rFonts w:ascii="Symbol" w:hAnsi="Symbol" w:hint="default"/>
+      </w:rPr>
+    </w:lvl>
+    <w:lvl w:ilvl="4" w:tplc="2C0A0003" w:tentative="1">
+      <w:start w:val="1"/>
+      <w:numFmt w:val="bullet"/>
+      <w:lvlText w:val="o"/>
+      <w:lvlJc w:val="left"/>
+      <w:pPr>
+        <w:ind w:left="3600" w:hanging="360"/>
+      </w:pPr>
+      <w:rPr>
+        <w:rFonts w:ascii="Courier New" w:hAnsi="Courier New" w:cs="Courier New" w:hint="default"/>
+      </w:rPr>
+    </w:lvl>
+    <w:lvl w:ilvl="5" w:tplc="2C0A0005" w:tentative="1">
+      <w:start w:val="1"/>
+      <w:numFmt w:val="bullet"/>
+      <w:lvlText w:val=""/>
+      <w:lvlJc w:val="left"/>
+      <w:pPr>
+        <w:ind w:left="4320" w:hanging="360"/>
+      </w:pPr>
+      <w:rPr>
+        <w:rFonts w:ascii="Wingdings" w:hAnsi="Wingdings" w:hint="default"/>
+      </w:rPr>
+    </w:lvl>
+    <w:lvl w:ilvl="6" w:tplc="2C0A0001" w:tentative="1">
+      <w:start w:val="1"/>
+      <w:numFmt w:val="bullet"/>
+      <w:lvlText w:val=""/>
+      <w:lvlJc w:val="left"/>
+      <w:pPr>
+        <w:ind w:left="5040" w:hanging="360"/>
+      </w:pPr>
+      <w:rPr>
+        <w:rFonts w:ascii="Symbol" w:hAnsi="Symbol" w:hint="default"/>
+      </w:rPr>
+    </w:lvl>
+    <w:lvl w:ilvl="7" w:tplc="2C0A0003" w:tentative="1">
+      <w:start w:val="1"/>
+      <w:numFmt w:val="bullet"/>
+      <w:lvlText w:val="o"/>
+      <w:lvlJc w:val="left"/>
+      <w:pPr>
+        <w:ind w:left="5760" w:hanging="360"/>
+      </w:pPr>
+      <w:rPr>
+        <w:rFonts w:ascii="Courier New" w:hAnsi="Courier New" w:cs="Courier New" w:hint="default"/>
+      </w:rPr>
+    </w:lvl>
+    <w:lvl w:ilvl="8" w:tplc="2C0A0005" w:tentative="1">
+      <w:start w:val="1"/>
+      <w:numFmt w:val="bullet"/>
+      <w:lvlText w:val=""/>
+      <w:lvlJc w:val="left"/>
+      <w:pPr>
+        <w:ind w:left="6480" w:hanging="360"/>
+      </w:pPr>
+      <w:rPr>
+        <w:rFonts w:ascii="Wingdings" w:hAnsi="Wingdings" w:hint="default"/>
+      </w:rPr>
+    </w:lvl>
+  </w:abstractNum>
+  <w:abstractNum w:abstractNumId="12" w15:restartNumberingAfterBreak="0">
     <w:nsid w:val="73FF4AC6"/>
     <w:multiLevelType w:val="hybridMultilevel"/>
     <w:tmpl w:val="B8E4BC2E"/>
@@ -6677,37 +7339,43 @@
     </w:lvl>
   </w:abstractNum>
   <w:num w:numId="1" w16cid:durableId="1879200085">
-    <w:abstractNumId w:val="10"/>
+    <w:abstractNumId w:val="12"/>
   </w:num>
   <w:num w:numId="2" w16cid:durableId="1329868585">
     <w:abstractNumId w:val="2"/>
   </w:num>
   <w:num w:numId="3" w16cid:durableId="1773163730">
-    <w:abstractNumId w:val="8"/>
+    <w:abstractNumId w:val="9"/>
   </w:num>
   <w:num w:numId="4" w16cid:durableId="690061000">
     <w:abstractNumId w:val="3"/>
   </w:num>
   <w:num w:numId="5" w16cid:durableId="87388738">
-    <w:abstractNumId w:val="4"/>
+    <w:abstractNumId w:val="5"/>
   </w:num>
   <w:num w:numId="6" w16cid:durableId="216016540">
-    <w:abstractNumId w:val="9"/>
+    <w:abstractNumId w:val="10"/>
   </w:num>
   <w:num w:numId="7" w16cid:durableId="595671725">
-    <w:abstractNumId w:val="7"/>
+    <w:abstractNumId w:val="8"/>
   </w:num>
   <w:num w:numId="8" w16cid:durableId="438720023">
     <w:abstractNumId w:val="1"/>
   </w:num>
   <w:num w:numId="9" w16cid:durableId="1939480109">
-    <w:abstractNumId w:val="5"/>
+    <w:abstractNumId w:val="6"/>
   </w:num>
   <w:num w:numId="10" w16cid:durableId="1557815367">
-    <w:abstractNumId w:val="6"/>
+    <w:abstractNumId w:val="7"/>
   </w:num>
   <w:num w:numId="11" w16cid:durableId="1506631779">
     <w:abstractNumId w:val="0"/>
+  </w:num>
+  <w:num w:numId="12" w16cid:durableId="468132275">
+    <w:abstractNumId w:val="4"/>
+  </w:num>
+  <w:num w:numId="13" w16cid:durableId="16274343">
+    <w:abstractNumId w:val="11"/>
   </w:num>
   <w:numIdMacAtCleanup w:val="6"/>
 </w:numbering>

</xml_diff>

<commit_message>
ej 5 y 6 iso
</commit_message>
<xml_diff>
--- a/ISO/Practica 3 Bash/Practica 3.docx
+++ b/ISO/Practica 3 Bash/Practica 3.docx
@@ -41,7 +41,21 @@
         <w:rPr>
           <w:highlight w:val="yellow"/>
         </w:rPr>
-        <w:t>1. ¿Qué es el Shell Scripting? ¿A qué tipos de tareas están orientados los script? ¿Los scripts deben compilarse? ¿Por qué?</w:t>
+        <w:t xml:space="preserve">1. ¿Qué es el Shell Scripting? ¿A qué tipos de tareas están orientados </w:t>
+      </w:r>
+      <w:proofErr w:type="gramStart"/>
+      <w:r>
+        <w:rPr>
+          <w:highlight w:val="yellow"/>
+        </w:rPr>
+        <w:t>los script</w:t>
+      </w:r>
+      <w:proofErr w:type="gramEnd"/>
+      <w:r>
+        <w:rPr>
+          <w:highlight w:val="yellow"/>
+        </w:rPr>
+        <w:t>? ¿Los scripts deben compilarse? ¿Por qué?</w:t>
       </w:r>
     </w:p>
     <w:p>
@@ -722,7 +736,15 @@
       </w:r>
       <w:proofErr w:type="spellEnd"/>
       <w:r>
-        <w:t>), que por defecto es un espacio en blanco. La variable $? contiene el estado de salida del último comando ejecutado. Si el comando se ejecutó correctamente, su valor será 0. De lo contrario, contendrá un valor diferente de 0 que indica el código de error del comando.</w:t>
+        <w:t xml:space="preserve">), que por defecto es un espacio en blanco. </w:t>
+      </w:r>
+      <w:proofErr w:type="gramStart"/>
+      <w:r>
+        <w:t>La variable $?</w:t>
+      </w:r>
+      <w:proofErr w:type="gramEnd"/>
+      <w:r>
+        <w:t xml:space="preserve"> contiene el estado de salida del último comando ejecutado. Si el comando se ejecutó correctamente, su valor será 0. De lo contrario, contendrá un valor diferente de 0 que indica el código de error del comando.</w:t>
       </w:r>
     </w:p>
     <w:p>
@@ -1012,7 +1034,15 @@
     </w:p>
     <w:p>
       <w:r>
-        <w:t xml:space="preserve">A continuación se muestran algunos de los operadores que se pueden utilizar con </w:t>
+        <w:t xml:space="preserve">A </w:t>
+      </w:r>
+      <w:proofErr w:type="gramStart"/>
+      <w:r>
+        <w:t>continuación</w:t>
+      </w:r>
+      <w:proofErr w:type="gramEnd"/>
+      <w:r>
+        <w:t xml:space="preserve"> se muestran algunos de los operadores que se pueden utilizar con </w:t>
       </w:r>
       <w:proofErr w:type="spellStart"/>
       <w:r>
@@ -1128,8 +1158,13 @@
           <w:numId w:val="1"/>
         </w:numPr>
       </w:pPr>
-      <w:r>
-        <w:t>Diferencia (!=): devuelve 1 si los dos argumentos son diferentes, de lo contrario devuelve 0.</w:t>
+      <w:proofErr w:type="gramStart"/>
+      <w:r>
+        <w:t>Diferencia (!</w:t>
+      </w:r>
+      <w:proofErr w:type="gramEnd"/>
+      <w:r>
+        <w:t>=): devuelve 1 si los dos argumentos son diferentes, de lo contrario devuelve 0.</w:t>
       </w:r>
     </w:p>
     <w:p>
@@ -4020,7 +4055,15 @@
         <w:t>(a)</w:t>
       </w:r>
       <w:r>
-        <w:t xml:space="preserve"> Realizar un script que le solicite al usuario 2 números, los lea de la entrada Standard e imprima la multiplicación, suma, resta y </w:t>
+        <w:t xml:space="preserve"> Realizar un script que le solicite al usuario 2 números, </w:t>
+      </w:r>
+      <w:proofErr w:type="gramStart"/>
+      <w:r>
+        <w:t>los lea</w:t>
+      </w:r>
+      <w:proofErr w:type="gramEnd"/>
+      <w:r>
+        <w:t xml:space="preserve"> de la entrada Standard e imprima la multiplicación, suma, resta y </w:t>
       </w:r>
       <w:proofErr w:type="spellStart"/>
       <w:r>
@@ -4379,7 +4422,21 @@
         <w:rPr>
           <w:highlight w:val="yellow"/>
         </w:rPr>
-        <w:t xml:space="preserve"> nos permite procesar la líneas de la entrada que reciba (archivo, entrada estándar, resultado de otro comando, </w:t>
+        <w:t xml:space="preserve"> nos permite procesar </w:t>
+      </w:r>
+      <w:proofErr w:type="gramStart"/>
+      <w:r>
+        <w:rPr>
+          <w:highlight w:val="yellow"/>
+        </w:rPr>
+        <w:t>la líneas</w:t>
+      </w:r>
+      <w:proofErr w:type="gramEnd"/>
+      <w:r>
+        <w:rPr>
+          <w:highlight w:val="yellow"/>
+        </w:rPr>
+        <w:t xml:space="preserve"> de la entrada que reciba (archivo, entrada estándar, resultado de otro comando, </w:t>
       </w:r>
       <w:proofErr w:type="spellStart"/>
       <w:r>
@@ -4732,30 +4789,18 @@
           <w:color w:val="111111"/>
           <w:sz w:val="21"/>
           <w:szCs w:val="21"/>
-          <w:lang w:eastAsia="es-AR"/>
-        </w:rPr>
-      </w:pPr>
-      <w:proofErr w:type="spellStart"/>
+          <w:lang w:val="en-US" w:eastAsia="es-AR"/>
+        </w:rPr>
+      </w:pPr>
       <w:r>
         <w:rPr>
           <w:rFonts w:ascii="Courier New" w:eastAsia="Times New Roman" w:hAnsi="Courier New" w:cs="Courier New"/>
           <w:color w:val="111111"/>
           <w:sz w:val="21"/>
           <w:szCs w:val="21"/>
-          <w:lang w:eastAsia="es-AR"/>
-        </w:rPr>
-        <w:t>cut</w:t>
-      </w:r>
-      <w:proofErr w:type="spellEnd"/>
-      <w:r>
-        <w:rPr>
-          <w:rFonts w:ascii="Courier New" w:eastAsia="Times New Roman" w:hAnsi="Courier New" w:cs="Courier New"/>
-          <w:color w:val="111111"/>
-          <w:sz w:val="21"/>
-          <w:szCs w:val="21"/>
-          <w:lang w:eastAsia="es-AR"/>
-        </w:rPr>
-        <w:t xml:space="preserve"> -d ',' -f 3 archivo.csv</w:t>
+          <w:lang w:val="en-US" w:eastAsia="es-AR"/>
+        </w:rPr>
+        <w:t>cut -d ',' -f 3 archivo.csv</w:t>
       </w:r>
     </w:p>
     <w:p>
@@ -4818,30 +4863,33 @@
           <w:color w:val="111111"/>
           <w:sz w:val="21"/>
           <w:szCs w:val="21"/>
-          <w:lang w:eastAsia="es-AR"/>
-        </w:rPr>
-      </w:pPr>
-      <w:proofErr w:type="spellStart"/>
+          <w:lang w:val="en-US" w:eastAsia="es-AR"/>
+        </w:rPr>
+      </w:pPr>
       <w:r>
         <w:rPr>
           <w:rFonts w:ascii="Courier New" w:eastAsia="Times New Roman" w:hAnsi="Courier New" w:cs="Courier New"/>
           <w:color w:val="111111"/>
           <w:sz w:val="21"/>
           <w:szCs w:val="21"/>
-          <w:lang w:eastAsia="es-AR"/>
-        </w:rPr>
-        <w:t>cut</w:t>
-      </w:r>
-      <w:proofErr w:type="spellEnd"/>
-      <w:r>
-        <w:rPr>
-          <w:rFonts w:ascii="Courier New" w:eastAsia="Times New Roman" w:hAnsi="Courier New" w:cs="Courier New"/>
-          <w:color w:val="111111"/>
-          <w:sz w:val="21"/>
-          <w:szCs w:val="21"/>
-          <w:lang w:eastAsia="es-AR"/>
-        </w:rPr>
-        <w:t xml:space="preserve"> -d ' ' -f 2,4 archivo.txt</w:t>
+          <w:lang w:val="en-US" w:eastAsia="es-AR"/>
+        </w:rPr>
+        <w:t>cut -d ' ' -f 2,4 archivo.txt</w:t>
+      </w:r>
+    </w:p>
+    <w:p>
+      <w:pPr>
+        <w:rPr>
+          <w:lang w:val="en-US"/>
+        </w:rPr>
+      </w:pPr>
+    </w:p>
+    <w:p>
+      <w:r>
+        <w:rPr>
+          <w:highlight w:val="yellow"/>
+        </w:rPr>
+        <w:t>16. Realizar un script que reciba como parámetro una extensión y haga un reporte con 2 columnas, el nombre de usuario y la cantidad de archivos que posee con esa extensión. Se debe guardar el resultado en un archivo llamado reporte.txt</w:t>
       </w:r>
     </w:p>
     <w:p/>
@@ -4850,16 +4898,21 @@
         <w:rPr>
           <w:highlight w:val="yellow"/>
         </w:rPr>
-        <w:t>16. Realizar un script que reciba como parámetro una extensión y haga un reporte con 2 columnas, el nombre de usuario y la cantidad de archivos que posee con esa extensión. Se debe guardar el resultado en un archivo llamado reporte.txt</w:t>
-      </w:r>
-    </w:p>
-    <w:p/>
-    <w:p>
-      <w:r>
-        <w:rPr>
-          <w:highlight w:val="yellow"/>
-        </w:rPr>
-        <w:t>17. Escribir un script que al ejecutarse imprima en pantalla los nombre de los archivos que se encuentran en el directorio actual, intercambiando minúsculas por mayúsculas, además de eliminar la letra a (mayúscula o minúscula).</w:t>
+        <w:t xml:space="preserve">17. Escribir un script que al ejecutarse imprima en pantalla </w:t>
+      </w:r>
+      <w:proofErr w:type="gramStart"/>
+      <w:r>
+        <w:rPr>
+          <w:highlight w:val="yellow"/>
+        </w:rPr>
+        <w:t>los nombre</w:t>
+      </w:r>
+      <w:proofErr w:type="gramEnd"/>
+      <w:r>
+        <w:rPr>
+          <w:highlight w:val="yellow"/>
+        </w:rPr>
+        <w:t xml:space="preserve"> de los archivos que se encuentran en el directorio actual, intercambiando minúsculas por mayúsculas, además de eliminar la letra a (mayúscula o minúscula).</w:t>
       </w:r>
       <w:r>
         <w:t xml:space="preserve"> Ejemplo, directorio actual:</w:t>
@@ -5312,13 +5365,7 @@
         <w:rPr>
           <w:highlight w:val="yellow"/>
         </w:rPr>
-        <w:t xml:space="preserve">24. </w:t>
-      </w:r>
-      <w:r>
-        <w:rPr>
-          <w:highlight w:val="yellow"/>
-        </w:rPr>
-        <w:t>Dada la definición de 2 vectores del mismo tamaño y cuyas longitudes no se conocen</w:t>
+        <w:t>24. Dada la definición de 2 vectores del mismo tamaño y cuyas longitudes no se conocen</w:t>
       </w:r>
       <w:r>
         <w:t>.</w:t>
@@ -5391,23 +5438,41 @@
     </w:p>
     <w:p/>
     <w:p>
-      <w:r>
+      <w:pPr>
+        <w:rPr>
+          <w:highlight w:val="yellow"/>
+        </w:rPr>
+      </w:pPr>
+      <w:r>
+        <w:rPr>
+          <w:highlight w:val="yellow"/>
+        </w:rPr>
         <w:t>25. Realice un script que agregue en un arreglo todos los nombres de los usuarios del sistema pertenecientes al grupo “</w:t>
       </w:r>
       <w:proofErr w:type="spellStart"/>
       <w:r>
+        <w:rPr>
+          <w:highlight w:val="yellow"/>
+        </w:rPr>
         <w:t>users</w:t>
       </w:r>
       <w:proofErr w:type="spellEnd"/>
       <w:r>
+        <w:rPr>
+          <w:highlight w:val="yellow"/>
+        </w:rPr>
         <w:t xml:space="preserve">”. Adicionalmente el script puede recibir como </w:t>
       </w:r>
-      <w:proofErr w:type="spellStart"/>
-      <w:r>
-        <w:t>parametro</w:t>
-      </w:r>
-      <w:proofErr w:type="spellEnd"/>
-      <w:r>
+      <w:r>
+        <w:rPr>
+          <w:highlight w:val="yellow"/>
+        </w:rPr>
+        <w:t>parámetro</w:t>
+      </w:r>
+      <w:r>
+        <w:rPr>
+          <w:highlight w:val="yellow"/>
+        </w:rPr>
         <w:t>:</w:t>
       </w:r>
     </w:p>
@@ -5420,7 +5485,13 @@
         </w:numPr>
       </w:pPr>
       <w:r>
-        <w:t xml:space="preserve">“-b n”: Retorna el elemento de la posición n del arreglo si el mismo existe. Caso contrario, un mensaje de error. </w:t>
+        <w:rPr>
+          <w:highlight w:val="yellow"/>
+        </w:rPr>
+        <w:t>“-b n”: Retorna el elemento de la posición n del arreglo si el mismo existe. Caso contrario, un mensaje de error.</w:t>
+      </w:r>
+      <w:r>
+        <w:t xml:space="preserve"> </w:t>
       </w:r>
     </w:p>
     <w:p>
@@ -5432,7 +5503,13 @@
         </w:numPr>
       </w:pPr>
       <w:r>
-        <w:t xml:space="preserve">“-l”: Devuelve la longitud del arreglo </w:t>
+        <w:rPr>
+          <w:highlight w:val="yellow"/>
+        </w:rPr>
+        <w:t>“-l”: Devuelve la longitud del arreglo</w:t>
+      </w:r>
+      <w:r>
+        <w:t xml:space="preserve"> </w:t>
       </w:r>
     </w:p>
     <w:p>
@@ -5444,12 +5521,21 @@
         </w:numPr>
       </w:pPr>
       <w:r>
-        <w:t>“-i”: Imprime todos los elementos del arreglo en pantalla</w:t>
+        <w:t>“</w:t>
+      </w:r>
+      <w:r>
+        <w:rPr>
+          <w:highlight w:val="yellow"/>
+        </w:rPr>
+        <w:t>-i”: Imprime todos los elementos del arreglo en pantalla</w:t>
       </w:r>
     </w:p>
     <w:p/>
     <w:p>
       <w:r>
+        <w:rPr>
+          <w:highlight w:val="yellow"/>
+        </w:rPr>
         <w:t>26. Escriba un script que reciba una cantidad desconocida de parámetros al momento de su invocación (debe validar que al menos se reciba uno). Cada parámetro representa la ruta absoluta de un archivo o directorio en el sistema. El script deberá iterar por todos los parámetros recibidos, y solo para aquellos parámetros que se encuentren en posiciones impares (el primero, el tercero, el quinto, etc.), verificar si el archivo o directorio existen en el sistema, imprimiendo en pantalla que tipo de objeto es (archivo o directorio). Además, deberá informar la cantidad de archivos o directorios inexistentes en el sistema</w:t>
       </w:r>
     </w:p>
@@ -5457,6 +5543,9 @@
     <w:p>
       <w:r>
         <w:t>27. Realice un script que implemente a través de la utilización de funciones las operaciones básicas sobre arreglos:</w:t>
+      </w:r>
+      <w:r>
+        <w:t xml:space="preserve">   </w:t>
       </w:r>
     </w:p>
     <w:p>
@@ -5485,10 +5574,7 @@
       </w:r>
       <w:proofErr w:type="spellEnd"/>
       <w:r>
-        <w:t xml:space="preserve"> &lt;parametro1&gt;</w:t>
-      </w:r>
-      <w:r>
-        <w:t xml:space="preserve"> : Agrega al final del arreglo el parámetro recibido </w:t>
+        <w:t xml:space="preserve"> &lt;parametro1&gt; : Agrega al final del arreglo el parámetro recibido </w:t>
       </w:r>
     </w:p>
     <w:p>
@@ -5547,37 +5633,7 @@
       </w:r>
       <w:proofErr w:type="spellEnd"/>
       <w:r>
-        <w:t xml:space="preserve"> &lt;parametro1&gt;</w:t>
-      </w:r>
-      <w:r>
-        <w:t xml:space="preserve"> </w:t>
-      </w:r>
-      <w:r>
-        <w:t>&lt;parametro</w:t>
-      </w:r>
-      <w:r>
-        <w:t>2</w:t>
-      </w:r>
-      <w:r>
-        <w:t>&gt;: Crea un arreglo con longitud</w:t>
-      </w:r>
-      <w:r>
-        <w:t xml:space="preserve"> </w:t>
-      </w:r>
-      <w:r>
-        <w:t>&lt;parametro1&gt; y en todas las posiciones asigna el valor</w:t>
-      </w:r>
-      <w:r>
-        <w:t xml:space="preserve"> </w:t>
-      </w:r>
-      <w:r>
-        <w:t>&lt;parametro</w:t>
-      </w:r>
-      <w:r>
-        <w:t>2</w:t>
-      </w:r>
-      <w:r>
-        <w:t>&gt;</w:t>
+        <w:t xml:space="preserve"> &lt;parametro1&gt; &lt;parametro2&gt;: Crea un arreglo con longitud &lt;parametro1&gt; y en todas las posiciones asigna el valor &lt;parametro2&gt;</w:t>
       </w:r>
     </w:p>
     <w:p/>
@@ -5645,18 +5701,7 @@
       </w:r>
       <w:proofErr w:type="spellEnd"/>
       <w:r>
-        <w:t xml:space="preserve"> : Consulta al usuario si quiere eliminar el archi</w:t>
-      </w:r>
-      <w:r>
-        <w:t/>
-      </w:r>
-      <w:proofErr w:type="spellStart"/>
-      <w:r>
-        <w:t>vo</w:t>
-      </w:r>
-      <w:proofErr w:type="spellEnd"/>
-      <w:r>
-        <w:t xml:space="preserve"> lógicamente. Si el usuario responde Si, elimina el elemento solo del arreglo. Si el usuario responde No, elimina el archivo del arreglo y también del </w:t>
+        <w:t xml:space="preserve"> : Consulta al usuario si quiere eliminar el archivo lógicamente. Si el usuario responde Si, elimina el elemento solo del arreglo. Si el usuario responde No, elimina el archivo del arreglo y también del </w:t>
       </w:r>
       <w:proofErr w:type="spellStart"/>
       <w:r>

</xml_diff>